<commit_message>
avancement devoir linux + avancement dm2 C + avancement tp5 C
</commit_message>
<xml_diff>
--- a/BCIT/LinuxIntroduction/COMP 2766 vi Lab.docx
+++ b/BCIT/LinuxIntroduction/COMP 2766 vi Lab.docx
@@ -346,7 +346,6 @@
       </w:r>
       <w:r>
         <w:rPr>
-          <w:highlight w:val="none"/>
           <w:lang w:val="en-CA"/>
         </w:rPr>
       </w:r>
@@ -1609,7 +1608,6 @@
       <w:r>
         <w:rPr>
           <w:highlight w:val="yellow"/>
-          <w:lang w:val="en-CA"/>
         </w:rPr>
       </w:r>
       <w:r>
@@ -2104,7 +2102,6 @@
       <w:r>
         <w:rPr>
           <w:highlight w:val="yellow"/>
-          <w:lang w:val="en-CA"/>
         </w:rPr>
       </w:r>
       <w:r>
@@ -2912,7 +2909,6 @@
       <w:r>
         <w:rPr>
           <w:highlight w:val="yellow"/>
-          <w:lang w:val="en-CA"/>
         </w:rPr>
       </w:r>
       <w:r>
@@ -4085,7 +4081,6 @@
       <w:r>
         <w:rPr>
           <w:highlight w:val="yellow"/>
-          <w:lang w:val="en-CA"/>
         </w:rPr>
       </w:r>
       <w:r>
@@ -4279,7 +4274,6 @@
       </w:r>
       <w:r>
         <w:rPr>
-          <w:highlight w:val="none"/>
           <w:lang w:val="en-CA"/>
         </w:rPr>
       </w:r>
@@ -5114,7 +5108,6 @@
       <w:r>
         <w:rPr>
           <w:highlight w:val="yellow"/>
-          <w:lang w:val="en-CA"/>
         </w:rPr>
       </w:r>
       <w:r>
@@ -5923,7 +5916,6 @@
       <w:r>
         <w:rPr>
           <w:highlight w:val="yellow"/>
-          <w:lang w:val="en-CA"/>
         </w:rPr>
       </w:r>
       <w:r>
@@ -6299,7 +6291,6 @@
       <w:r>
         <w:rPr>
           <w:highlight w:val="yellow"/>
-          <w:lang w:val="en-CA"/>
         </w:rPr>
       </w:r>
       <w:r>
@@ -6714,7 +6705,6 @@
       <w:r>
         <w:rPr>
           <w:highlight w:val="yellow"/>
-          <w:lang w:val="en-CA"/>
         </w:rPr>
       </w:r>
       <w:r>
@@ -6742,7 +6732,6 @@
       <w:r>
         <w:rPr>
           <w:highlight w:val="yellow"/>
-          <w:lang w:val="en-CA"/>
         </w:rPr>
       </w:r>
       <w:r>
@@ -6770,7 +6759,6 @@
       <w:r>
         <w:rPr>
           <w:highlight w:val="yellow"/>
-          <w:lang w:val="en-CA"/>
         </w:rPr>
       </w:r>
       <w:r>
@@ -6867,6 +6855,11 @@
           <w:lang w:val="en-CA"/>
         </w:rPr>
       </w:r>
+      <w:r>
+        <w:rPr>
+          <w:lang w:val="en-CA"/>
+        </w:rPr>
+      </w:r>
     </w:p>
     <w:p>
       <w:pPr>
@@ -7208,7 +7201,6 @@
       <w:r>
         <w:rPr>
           <w:highlight w:val="yellow"/>
-          <w:lang w:val="en-CA"/>
         </w:rPr>
       </w:r>
       <w:r>
@@ -7964,6 +7956,7 @@
       </w:r>
       <w:r>
         <w:rPr>
+          <w:highlight w:val="none"/>
           <w:lang w:val="en-CA"/>
         </w:rPr>
       </w:r>
@@ -7988,12 +7981,16 @@
           <w:highlight w:val="yellow"/>
           <w:lang w:val="en-CA"/>
         </w:rPr>
-        <w:t xml:space="preserve">It appends screen.</w:t>
+        <w:t xml:space="preserve">I used the append command.</w:t>
       </w:r>
       <w:r>
         <w:rPr>
           <w:highlight w:val="yellow"/>
-          <w:lang w:val="en-CA"/>
+        </w:rPr>
+      </w:r>
+      <w:r>
+        <w:rPr>
+          <w:highlight w:val="yellow"/>
         </w:rPr>
       </w:r>
     </w:p>
@@ -8027,6 +8024,7 @@
       </w:r>
       <w:r>
         <w:rPr>
+          <w:highlight w:val="none"/>
           <w:lang w:val="en-CA"/>
         </w:rPr>
       </w:r>
@@ -8056,7 +8054,11 @@
       <w:r>
         <w:rPr>
           <w:highlight w:val="yellow"/>
-          <w:lang w:val="en-CA"/>
+        </w:rPr>
+      </w:r>
+      <w:r>
+        <w:rPr>
+          <w:highlight w:val="yellow"/>
         </w:rPr>
       </w:r>
     </w:p>
@@ -8190,8 +8192,16 @@
       </w:pPr>
       <w:r>
         <w:rPr>
-          <w:lang w:val="en-CA"/>
-        </w:rPr>
+          <w:highlight w:val="yellow"/>
+          <w:lang w:val="en-CA"/>
+        </w:rPr>
+        <w:t xml:space="preserve">3j 5w i the cursor</w:t>
+      </w:r>
+      <w:r>
+        <w:rPr>
+          <w:lang w:val="en-CA"/>
+        </w:rPr>
+        <w:t xml:space="preserve"> </w:t>
       </w:r>
       <w:r>
         <w:rPr>
@@ -8424,6 +8434,7 @@
         <w:spacing w:after="100" w:before="100"/>
         <w:ind w:firstLine="720"/>
         <w:rPr>
+          <w:highlight w:val="none"/>
           <w:lang w:val="en-CA"/>
         </w:rPr>
       </w:pPr>
@@ -8452,6 +8463,7 @@
       </w:r>
       <w:r>
         <w:rPr>
+          <w:highlight w:val="none"/>
           <w:lang w:val="en-CA"/>
         </w:rPr>
       </w:r>
@@ -8462,47 +8474,19 @@
         <w:spacing w:after="100" w:before="100"/>
         <w:ind w:firstLine="720"/>
         <w:rPr>
-          <w:lang w:val="en-CA"/>
-        </w:rPr>
-      </w:pPr>
-      <w:r>
-        <w:rPr>
-          <w:lang w:val="en-CA"/>
-        </w:rPr>
-        <w:t xml:space="preserve">Also, do you see any </w:t>
-      </w:r>
-      <w:r>
-        <w:rPr>
-          <w:lang w:val="en-CA"/>
-        </w:rPr>
-        <w:t xml:space="preserve">other change to</w:t>
-      </w:r>
-      <w:r>
-        <w:rPr>
-          <w:lang w:val="en-CA"/>
-        </w:rPr>
-        <w:t xml:space="preserve"> the word </w:t>
-      </w:r>
-      <w:r>
-        <w:rPr>
-          <w:i/>
-          <w:lang w:val="en-CA"/>
-        </w:rPr>
-        <w:t xml:space="preserve">two</w:t>
-      </w:r>
-      <w:r>
-        <w:rPr>
-          <w:lang w:val="en-CA"/>
-        </w:rPr>
-        <w:t xml:space="preserve">?</w:t>
-      </w:r>
-      <w:r>
-        <w:rPr>
-          <w:lang w:val="en-CA"/>
-        </w:rPr>
-      </w:r>
-      <w:r>
-        <w:rPr>
+          <w:highlight w:val="yellow"/>
+        </w:rPr>
+      </w:pPr>
+      <w:r>
+        <w:rPr>
+          <w:highlight w:val="yellow"/>
+          <w:lang w:val="en-CA"/>
+        </w:rPr>
+        <w:t xml:space="preserve">Insert</w:t>
+      </w:r>
+      <w:r>
+        <w:rPr>
+          <w:highlight w:val="yellow"/>
           <w:lang w:val="en-CA"/>
         </w:rPr>
       </w:r>
@@ -8511,11 +8495,69 @@
       <w:pPr>
         <w:pBdr/>
         <w:spacing w:after="100" w:before="100"/>
-        <w:ind/>
-        <w:rPr>
-          <w:lang w:val="en-CA"/>
-        </w:rPr>
-      </w:pPr>
+        <w:ind w:firstLine="720"/>
+        <w:rPr>
+          <w:lang w:val="en-CA"/>
+        </w:rPr>
+      </w:pPr>
+      <w:r>
+        <w:rPr>
+          <w:lang w:val="en-CA"/>
+        </w:rPr>
+        <w:t xml:space="preserve">Also, do you see any </w:t>
+      </w:r>
+      <w:r>
+        <w:rPr>
+          <w:lang w:val="en-CA"/>
+        </w:rPr>
+        <w:t xml:space="preserve">other change to</w:t>
+      </w:r>
+      <w:r>
+        <w:rPr>
+          <w:lang w:val="en-CA"/>
+        </w:rPr>
+        <w:t xml:space="preserve"> the word </w:t>
+      </w:r>
+      <w:r>
+        <w:rPr>
+          <w:i/>
+          <w:lang w:val="en-CA"/>
+        </w:rPr>
+        <w:t xml:space="preserve">two</w:t>
+      </w:r>
+      <w:r>
+        <w:rPr>
+          <w:lang w:val="en-CA"/>
+        </w:rPr>
+        <w:t xml:space="preserve">?</w:t>
+      </w:r>
+      <w:r>
+        <w:rPr>
+          <w:lang w:val="en-CA"/>
+        </w:rPr>
+      </w:r>
+      <w:r>
+        <w:rPr>
+          <w:lang w:val="en-CA"/>
+        </w:rPr>
+      </w:r>
+    </w:p>
+    <w:p>
+      <w:pPr>
+        <w:pBdr/>
+        <w:spacing w:after="100" w:before="100"/>
+        <w:ind w:firstLine="720"/>
+        <w:rPr>
+          <w:lang w:val="en-CA"/>
+        </w:rPr>
+      </w:pPr>
+      <w:r>
+        <w:rPr>
+          <w:highlight w:val="yellow"/>
+          <w:lang w:val="en-CA"/>
+        </w:rPr>
+        <w:t xml:space="preserve">No</w:t>
+      </w:r>
       <w:r>
         <w:rPr>
           <w:lang w:val="en-CA"/>
@@ -8862,6 +8904,7 @@
         <w:spacing w:after="100" w:before="100"/>
         <w:ind w:firstLine="720"/>
         <w:rPr>
+          <w:highlight w:val="none"/>
           <w:lang w:val="en-CA"/>
         </w:rPr>
       </w:pPr>
@@ -8898,6 +8941,7 @@
       </w:r>
       <w:r>
         <w:rPr>
+          <w:highlight w:val="none"/>
           <w:lang w:val="en-CA"/>
         </w:rPr>
       </w:r>
@@ -8908,21 +8952,19 @@
         <w:spacing w:after="100" w:before="100"/>
         <w:ind w:firstLine="720"/>
         <w:rPr>
-          <w:lang w:val="en-CA"/>
-        </w:rPr>
-      </w:pPr>
-      <w:r>
-        <w:rPr>
-          <w:lang w:val="en-CA"/>
-        </w:rPr>
-      </w:r>
-      <w:r>
-        <w:rPr>
-          <w:lang w:val="en-CA"/>
-        </w:rPr>
-      </w:r>
-      <w:r>
-        <w:rPr>
+          <w:highlight w:val="yellow"/>
+        </w:rPr>
+      </w:pPr>
+      <w:r>
+        <w:rPr>
+          <w:highlight w:val="yellow"/>
+          <w:lang w:val="en-CA"/>
+        </w:rPr>
+        <w:t xml:space="preserve">X was deleted.</w:t>
+      </w:r>
+      <w:r>
+        <w:rPr>
+          <w:highlight w:val="yellow"/>
           <w:lang w:val="en-CA"/>
         </w:rPr>
       </w:r>
@@ -8931,6 +8973,31 @@
       <w:pPr>
         <w:pBdr/>
         <w:spacing w:after="100" w:before="100"/>
+        <w:ind w:firstLine="720"/>
+        <w:rPr>
+          <w:lang w:val="en-CA"/>
+        </w:rPr>
+      </w:pPr>
+      <w:r>
+        <w:rPr>
+          <w:lang w:val="en-CA"/>
+        </w:rPr>
+      </w:r>
+      <w:r>
+        <w:rPr>
+          <w:lang w:val="en-CA"/>
+        </w:rPr>
+      </w:r>
+      <w:r>
+        <w:rPr>
+          <w:lang w:val="en-CA"/>
+        </w:rPr>
+      </w:r>
+    </w:p>
+    <w:p>
+      <w:pPr>
+        <w:pBdr/>
+        <w:spacing w:after="100" w:before="100"/>
         <w:ind/>
         <w:rPr>
           <w:lang w:val="en-CA"/>
@@ -8993,6 +9060,7 @@
         <w:spacing w:after="100" w:before="100"/>
         <w:ind w:firstLine="720"/>
         <w:rPr>
+          <w:highlight w:val="none"/>
           <w:lang w:val="en-CA"/>
         </w:rPr>
       </w:pPr>
@@ -9015,6 +9083,30 @@
       </w:r>
       <w:r>
         <w:rPr>
+          <w:highlight w:val="none"/>
+          <w:lang w:val="en-CA"/>
+        </w:rPr>
+      </w:r>
+    </w:p>
+    <w:p>
+      <w:pPr>
+        <w:pBdr/>
+        <w:spacing w:after="100" w:before="100"/>
+        <w:ind w:firstLine="720"/>
+        <w:rPr>
+          <w:lang w:val="en-CA"/>
+        </w:rPr>
+      </w:pPr>
+      <w:r>
+        <w:rPr>
+          <w:highlight w:val="yellow"/>
+          <w:lang w:val="en-CA"/>
+        </w:rPr>
+        <w:t xml:space="preserve">r-t</w:t>
+      </w:r>
+      <w:r>
+        <w:rPr>
+          <w:highlight w:val="none"/>
           <w:lang w:val="en-CA"/>
         </w:rPr>
       </w:r>
@@ -9406,6 +9498,7 @@
         <w:spacing w:after="100" w:before="100"/>
         <w:ind w:firstLine="720"/>
         <w:rPr>
+          <w:highlight w:val="none"/>
           <w:lang w:val="en-CA"/>
         </w:rPr>
       </w:pPr>
@@ -9428,6 +9521,30 @@
       </w:r>
       <w:r>
         <w:rPr>
+          <w:highlight w:val="none"/>
+          <w:lang w:val="en-CA"/>
+        </w:rPr>
+      </w:r>
+    </w:p>
+    <w:p>
+      <w:pPr>
+        <w:pBdr/>
+        <w:spacing w:after="100" w:before="100"/>
+        <w:ind w:firstLine="720"/>
+        <w:rPr>
+          <w:highlight w:val="yellow"/>
+        </w:rPr>
+      </w:pPr>
+      <w:r>
+        <w:rPr>
+          <w:highlight w:val="yellow"/>
+          <w:lang w:val="en-CA"/>
+        </w:rPr>
+        <w:t xml:space="preserve">All the word it deleted except the letter before the cursor (here t).</w:t>
+      </w:r>
+      <w:r>
+        <w:rPr>
+          <w:highlight w:val="yellow"/>
           <w:lang w:val="en-CA"/>
         </w:rPr>
       </w:r>
@@ -9608,6 +9725,7 @@
         <w:spacing w:after="100" w:before="100"/>
         <w:ind w:firstLine="720"/>
         <w:rPr>
+          <w:highlight w:val="none"/>
           <w:lang w:val="en-CA"/>
         </w:rPr>
       </w:pPr>
@@ -9624,6 +9742,30 @@
       </w:r>
       <w:r>
         <w:rPr>
+          <w:highlight w:val="none"/>
+          <w:lang w:val="en-CA"/>
+        </w:rPr>
+      </w:r>
+    </w:p>
+    <w:p>
+      <w:pPr>
+        <w:pBdr/>
+        <w:spacing w:after="100" w:before="100"/>
+        <w:ind w:firstLine="720"/>
+        <w:rPr>
+          <w:highlight w:val="yellow"/>
+        </w:rPr>
+      </w:pPr>
+      <w:r>
+        <w:rPr>
+          <w:highlight w:val="yellow"/>
+          <w:lang w:val="en-CA"/>
+        </w:rPr>
+        <w:t xml:space="preserve">All the line was deleted.</w:t>
+      </w:r>
+      <w:r>
+        <w:rPr>
+          <w:highlight w:val="yellow"/>
           <w:lang w:val="en-CA"/>
         </w:rPr>
       </w:r>
@@ -9737,6 +9879,7 @@
         <w:spacing w:after="100" w:before="100"/>
         <w:ind w:firstLine="720"/>
         <w:rPr>
+          <w:highlight w:val="none"/>
           <w:lang w:val="en-CA"/>
         </w:rPr>
       </w:pPr>
@@ -9753,6 +9896,7 @@
       </w:r>
       <w:r>
         <w:rPr>
+          <w:highlight w:val="none"/>
           <w:lang w:val="en-CA"/>
         </w:rPr>
       </w:r>
@@ -9763,6 +9907,55 @@
         <w:spacing w:after="100" w:before="100"/>
         <w:ind w:firstLine="720"/>
         <w:rPr>
+          <w:highlight w:val="yellow"/>
+        </w:rPr>
+      </w:pPr>
+      <w:r>
+        <w:rPr>
+          <w:highlight w:val="yellow"/>
+          <w:lang w:val="en-CA"/>
+        </w:rPr>
+        <w:t xml:space="preserve">All the line was deleted.</w:t>
+      </w:r>
+      <w:r>
+        <w:rPr>
+          <w:highlight w:val="yellow"/>
+        </w:rPr>
+      </w:r>
+      <w:r>
+        <w:rPr>
+          <w:highlight w:val="yellow"/>
+        </w:rPr>
+      </w:r>
+    </w:p>
+    <w:p>
+      <w:pPr>
+        <w:pBdr/>
+        <w:spacing w:after="100" w:before="100"/>
+        <w:ind w:firstLine="720"/>
+        <w:rPr>
+          <w:lang w:val="en-CA"/>
+        </w:rPr>
+      </w:pPr>
+      <w:r>
+        <w:rPr>
+          <w:highlight w:val="none"/>
+          <w:lang w:val="en-CA"/>
+        </w:rPr>
+      </w:r>
+      <w:r>
+        <w:rPr>
+          <w:highlight w:val="none"/>
+          <w:lang w:val="en-CA"/>
+        </w:rPr>
+      </w:r>
+    </w:p>
+    <w:p>
+      <w:pPr>
+        <w:pBdr/>
+        <w:spacing w:after="100" w:before="100"/>
+        <w:ind w:firstLine="720"/>
+        <w:rPr>
           <w:lang w:val="en-CA"/>
         </w:rPr>
       </w:pPr>
@@ -9822,7 +10015,14 @@
         <w:rPr>
           <w:lang w:val="en-CA"/>
         </w:rPr>
-        <w:t xml:space="preserve"> ?</w:t>
+        <w:t xml:space="preserve"> ? </w:t>
+      </w:r>
+      <w:r>
+        <w:rPr>
+          <w:highlight w:val="yellow"/>
+          <w:lang w:val="en-CA"/>
+        </w:rPr>
+        <w:t xml:space="preserve">No</w:t>
       </w:r>
       <w:r>
         <w:rPr>
@@ -9967,6 +10167,7 @@
         <w:spacing w:after="100" w:before="100"/>
         <w:ind w:firstLine="720"/>
         <w:rPr>
+          <w:highlight w:val="none"/>
           <w:lang w:val="en-CA"/>
         </w:rPr>
       </w:pPr>
@@ -9983,6 +10184,30 @@
       </w:r>
       <w:r>
         <w:rPr>
+          <w:highlight w:val="none"/>
+          <w:lang w:val="en-CA"/>
+        </w:rPr>
+      </w:r>
+    </w:p>
+    <w:p>
+      <w:pPr>
+        <w:pBdr/>
+        <w:spacing w:after="100" w:before="100"/>
+        <w:ind w:firstLine="720"/>
+        <w:rPr>
+          <w:highlight w:val="yellow"/>
+        </w:rPr>
+      </w:pPr>
+      <w:r>
+        <w:rPr>
+          <w:highlight w:val="yellow"/>
+          <w:lang w:val="en-CA"/>
+        </w:rPr>
+        <w:t xml:space="preserve">The three lines (the first one include) was deleted.</w:t>
+      </w:r>
+      <w:r>
+        <w:rPr>
+          <w:highlight w:val="yellow"/>
           <w:lang w:val="en-CA"/>
         </w:rPr>
       </w:r>
@@ -10048,6 +10273,7 @@
         <w:spacing w:after="100" w:before="100"/>
         <w:ind w:firstLine="720"/>
         <w:rPr>
+          <w:highlight w:val="none"/>
           <w:lang w:val="en-CA"/>
         </w:rPr>
       </w:pPr>
@@ -10064,6 +10290,7 @@
       </w:r>
       <w:r>
         <w:rPr>
+          <w:highlight w:val="none"/>
           <w:lang w:val="en-CA"/>
         </w:rPr>
       </w:r>
@@ -10072,6 +10299,29 @@
       <w:pPr>
         <w:pBdr/>
         <w:spacing w:after="100" w:before="100"/>
+        <w:ind w:firstLine="720"/>
+        <w:rPr>
+          <w:highlight w:val="yellow"/>
+        </w:rPr>
+      </w:pPr>
+      <w:r>
+        <w:rPr>
+          <w:highlight w:val="yellow"/>
+          <w:lang w:val="en-CA"/>
+        </w:rPr>
+        <w:t xml:space="preserve">The three lines reeappeared.</w:t>
+      </w:r>
+      <w:r>
+        <w:rPr>
+          <w:highlight w:val="yellow"/>
+          <w:lang w:val="en-CA"/>
+        </w:rPr>
+      </w:r>
+    </w:p>
+    <w:p>
+      <w:pPr>
+        <w:pBdr/>
+        <w:spacing w:after="100" w:before="100"/>
         <w:ind/>
         <w:rPr>
           <w:lang w:val="en-CA"/>
@@ -10196,6 +10446,7 @@
         <w:spacing w:after="100" w:before="100"/>
         <w:ind w:firstLine="720"/>
         <w:rPr>
+          <w:highlight w:val="none"/>
           <w:lang w:val="en-CA"/>
         </w:rPr>
       </w:pPr>
@@ -10218,6 +10469,30 @@
       </w:r>
       <w:r>
         <w:rPr>
+          <w:highlight w:val="none"/>
+          <w:lang w:val="en-CA"/>
+        </w:rPr>
+      </w:r>
+    </w:p>
+    <w:p>
+      <w:pPr>
+        <w:pBdr/>
+        <w:spacing w:after="100" w:before="100"/>
+        <w:ind w:firstLine="720"/>
+        <w:rPr>
+          <w:highlight w:val="yellow"/>
+        </w:rPr>
+      </w:pPr>
+      <w:r>
+        <w:rPr>
+          <w:highlight w:val="yellow"/>
+          <w:lang w:val="en-CA"/>
+        </w:rPr>
+        <w:t xml:space="preserve">2dd</w:t>
+      </w:r>
+      <w:r>
+        <w:rPr>
+          <w:highlight w:val="yellow"/>
           <w:lang w:val="en-CA"/>
         </w:rPr>
       </w:r>
@@ -10607,7 +10882,7 @@
         <w:spacing w:after="100" w:before="100"/>
         <w:ind w:firstLine="720"/>
         <w:rPr>
-          <w:lang w:val="en-CA"/>
+          <w:highlight w:val="yellow"/>
         </w:rPr>
       </w:pPr>
       <w:r>
@@ -10621,15 +10896,25 @@
           <w:lang w:val="en-CA"/>
         </w:rPr>
         <w:t xml:space="preserve">e results?</w:t>
-      </w:r>
-      <w:r>
-        <w:rPr>
-          <w:lang w:val="en-CA"/>
-        </w:rPr>
-      </w:r>
-      <w:r>
-        <w:rPr>
-          <w:lang w:val="en-CA"/>
+        <w:br/>
+        <w:tab/>
+      </w:r>
+      <w:r>
+        <w:rPr>
+          <w:highlight w:val="yellow"/>
+          <w:lang w:val="en-CA"/>
+        </w:rPr>
+        <w:t xml:space="preserve">Lines that begin by (1) and (2) have been copy pasted just before the line “You can also move line...”</w:t>
+      </w:r>
+      <w:r>
+        <w:rPr>
+          <w:highlight w:val="yellow"/>
+          <w:lang w:val="en-CA"/>
+        </w:rPr>
+      </w:r>
+      <w:r>
+        <w:rPr>
+          <w:highlight w:val="yellow"/>
         </w:rPr>
       </w:r>
     </w:p>
@@ -10984,6 +11269,7 @@
         <w:spacing w:after="100" w:before="100"/>
         <w:ind w:firstLine="720"/>
         <w:rPr>
+          <w:highlight w:val="none"/>
           <w:lang w:val="en-CA"/>
         </w:rPr>
       </w:pPr>
@@ -11000,6 +11286,30 @@
       </w:r>
       <w:r>
         <w:rPr>
+          <w:highlight w:val="none"/>
+          <w:lang w:val="en-CA"/>
+        </w:rPr>
+      </w:r>
+    </w:p>
+    <w:p>
+      <w:pPr>
+        <w:pBdr/>
+        <w:spacing w:after="100" w:before="100"/>
+        <w:ind w:firstLine="720"/>
+        <w:rPr>
+          <w:highlight w:val="yellow"/>
+        </w:rPr>
+      </w:pPr>
+      <w:r>
+        <w:rPr>
+          <w:highlight w:val="yellow"/>
+          <w:lang w:val="en-CA"/>
+        </w:rPr>
+        <w:t xml:space="preserve">The line copied was pasted above the listed above.</w:t>
+      </w:r>
+      <w:r>
+        <w:rPr>
+          <w:highlight w:val="yellow"/>
           <w:lang w:val="en-CA"/>
         </w:rPr>
       </w:r>
@@ -11439,6 +11749,7 @@
         <w:spacing w:after="100" w:before="100"/>
         <w:ind w:firstLine="720"/>
         <w:rPr>
+          <w:highlight w:val="none"/>
           <w:lang w:val="en-CA"/>
         </w:rPr>
       </w:pPr>
@@ -11455,6 +11766,30 @@
       </w:r>
       <w:r>
         <w:rPr>
+          <w:highlight w:val="none"/>
+          <w:lang w:val="en-CA"/>
+        </w:rPr>
+      </w:r>
+    </w:p>
+    <w:p>
+      <w:pPr>
+        <w:pBdr/>
+        <w:spacing w:after="100" w:before="100"/>
+        <w:ind w:firstLine="720"/>
+        <w:rPr>
+          <w:highlight w:val="yellow"/>
+        </w:rPr>
+      </w:pPr>
+      <w:r>
+        <w:rPr>
+          <w:highlight w:val="yellow"/>
+          <w:lang w:val="en-CA"/>
+        </w:rPr>
+        <w:t xml:space="preserve">The three copied lines were pasted under the (2) line.</w:t>
+      </w:r>
+      <w:r>
+        <w:rPr>
+          <w:highlight w:val="yellow"/>
           <w:lang w:val="en-CA"/>
         </w:rPr>
       </w:r>
@@ -11717,6 +12052,7 @@
         <w:spacing w:after="100" w:before="100"/>
         <w:ind w:firstLine="720"/>
         <w:rPr>
+          <w:highlight w:val="none"/>
           <w:lang w:val="en-CA"/>
         </w:rPr>
       </w:pPr>
@@ -11730,15 +12066,16 @@
         <w:rPr>
           <w:lang w:val="en-CA"/>
         </w:rPr>
-        <w:t xml:space="preserve"> you see at the bottom of your screen? </w:t>
-      </w:r>
-      <w:r>
-        <w:rPr>
-          <w:lang w:val="en-CA"/>
-        </w:rPr>
-      </w:r>
-      <w:r>
-        <w:rPr>
+        <w:t xml:space="preserve"> you see at the bottom of your screen?</w:t>
+      </w:r>
+      <w:r>
+        <w:rPr>
+          <w:lang w:val="en-CA"/>
+        </w:rPr>
+      </w:r>
+      <w:r>
+        <w:rPr>
+          <w:highlight w:val="none"/>
           <w:lang w:val="en-CA"/>
         </w:rPr>
       </w:r>
@@ -11749,46 +12086,19 @@
         <w:spacing w:after="100" w:before="100"/>
         <w:ind w:firstLine="720"/>
         <w:rPr>
-          <w:lang w:val="en-CA"/>
-        </w:rPr>
-      </w:pPr>
-      <w:r>
-        <w:rPr>
-          <w:lang w:val="en-CA"/>
-        </w:rPr>
-        <w:t xml:space="preserve">What </w:t>
-      </w:r>
-      <w:r>
-        <w:rPr>
-          <w:lang w:val="en-CA"/>
-        </w:rPr>
-        <w:t xml:space="preserve">must you</w:t>
-      </w:r>
-      <w:r>
-        <w:rPr>
-          <w:lang w:val="en-CA"/>
-        </w:rPr>
-        <w:t xml:space="preserve"> do to </w:t>
-      </w:r>
-      <w:r>
-        <w:rPr>
-          <w:lang w:val="en-CA"/>
-        </w:rPr>
-        <w:t xml:space="preserve">return</w:t>
-      </w:r>
-      <w:r>
-        <w:rPr>
-          <w:lang w:val="en-CA"/>
-        </w:rPr>
-        <w:t xml:space="preserve"> to command mode?</w:t>
-      </w:r>
-      <w:r>
-        <w:rPr>
-          <w:lang w:val="en-CA"/>
-        </w:rPr>
-      </w:r>
-      <w:r>
-        <w:rPr>
+          <w:highlight w:val="yellow"/>
+        </w:rPr>
+      </w:pPr>
+      <w:r>
+        <w:rPr>
+          <w:highlight w:val="yellow"/>
+          <w:lang w:val="en-CA"/>
+        </w:rPr>
+        <w:t xml:space="preserve">left was replaced (letter by letter) by right</w:t>
+      </w:r>
+      <w:r>
+        <w:rPr>
+          <w:highlight w:val="yellow"/>
           <w:lang w:val="en-CA"/>
         </w:rPr>
       </w:r>
@@ -11797,6 +12107,81 @@
       <w:pPr>
         <w:pBdr/>
         <w:spacing w:after="100" w:before="100"/>
+        <w:ind w:firstLine="720"/>
+        <w:rPr>
+          <w:highlight w:val="none"/>
+          <w:lang w:val="en-CA"/>
+        </w:rPr>
+      </w:pPr>
+      <w:r>
+        <w:rPr>
+          <w:lang w:val="en-CA"/>
+        </w:rPr>
+        <w:t xml:space="preserve">What </w:t>
+      </w:r>
+      <w:r>
+        <w:rPr>
+          <w:lang w:val="en-CA"/>
+        </w:rPr>
+        <w:t xml:space="preserve">must you</w:t>
+      </w:r>
+      <w:r>
+        <w:rPr>
+          <w:lang w:val="en-CA"/>
+        </w:rPr>
+        <w:t xml:space="preserve"> do to </w:t>
+      </w:r>
+      <w:r>
+        <w:rPr>
+          <w:lang w:val="en-CA"/>
+        </w:rPr>
+        <w:t xml:space="preserve">return</w:t>
+      </w:r>
+      <w:r>
+        <w:rPr>
+          <w:lang w:val="en-CA"/>
+        </w:rPr>
+        <w:t xml:space="preserve"> to command mode?</w:t>
+      </w:r>
+      <w:r>
+        <w:rPr>
+          <w:lang w:val="en-CA"/>
+        </w:rPr>
+      </w:r>
+      <w:r>
+        <w:rPr>
+          <w:highlight w:val="none"/>
+          <w:lang w:val="en-CA"/>
+        </w:rPr>
+      </w:r>
+    </w:p>
+    <w:p>
+      <w:pPr>
+        <w:pBdr/>
+        <w:spacing w:after="100" w:before="100"/>
+        <w:ind w:firstLine="720"/>
+        <w:rPr>
+          <w:highlight w:val="yellow"/>
+        </w:rPr>
+      </w:pPr>
+      <w:r>
+        <w:rPr>
+          <w:highlight w:val="yellow"/>
+          <w:lang w:val="en-CA"/>
+        </w:rPr>
+        <w:t xml:space="preserve">Esc&lt;cr&gt;</w:t>
+      </w:r>
+      <w:r>
+        <w:rPr>
+          <w:highlight w:val="yellow"/>
+          <w:lang w:val="en-CA"/>
+        </w:rPr>
+      </w:r>
+    </w:p>
+    <w:p>
+      <w:pPr>
+        <w:pBdr/>
+        <w:spacing w:after="100" w:before="100"/>
         <w:ind/>
         <w:rPr>
           <w:lang w:val="en-CA"/>
@@ -11872,6 +12257,7 @@
         <w:spacing w:after="100" w:before="100"/>
         <w:ind w:firstLine="720"/>
         <w:rPr>
+          <w:highlight w:val="none"/>
           <w:lang w:val="en-CA"/>
         </w:rPr>
       </w:pPr>
@@ -11894,6 +12280,7 @@
       </w:r>
       <w:r>
         <w:rPr>
+          <w:highlight w:val="none"/>
           <w:lang w:val="en-CA"/>
         </w:rPr>
       </w:r>
@@ -11902,6 +12289,29 @@
       <w:pPr>
         <w:pBdr/>
         <w:spacing w:after="100" w:before="100"/>
+        <w:ind w:firstLine="720"/>
+        <w:rPr>
+          <w:highlight w:val="yellow"/>
+        </w:rPr>
+      </w:pPr>
+      <w:r>
+        <w:rPr>
+          <w:highlight w:val="yellow"/>
+          <w:lang w:val="en-CA"/>
+        </w:rPr>
+        <w:t xml:space="preserve">x</w:t>
+      </w:r>
+      <w:r>
+        <w:rPr>
+          <w:highlight w:val="yellow"/>
+          <w:lang w:val="en-CA"/>
+        </w:rPr>
+      </w:r>
+    </w:p>
+    <w:p>
+      <w:pPr>
+        <w:pBdr/>
+        <w:spacing w:after="100" w:before="100"/>
         <w:ind/>
         <w:rPr>
           <w:lang w:val="en-CA"/>
@@ -12028,6 +12438,7 @@
         <w:spacing w:after="100" w:before="100"/>
         <w:ind w:firstLine="720"/>
         <w:rPr>
+          <w:highlight w:val="none"/>
           <w:lang w:val="en-CA"/>
         </w:rPr>
       </w:pPr>
@@ -12056,6 +12467,7 @@
       </w:r>
       <w:r>
         <w:rPr>
+          <w:highlight w:val="none"/>
           <w:lang w:val="en-CA"/>
         </w:rPr>
       </w:r>
@@ -12066,6 +12478,30 @@
         <w:spacing w:after="100" w:before="100"/>
         <w:ind w:firstLine="720"/>
         <w:rPr>
+          <w:highlight w:val="yellow"/>
+        </w:rPr>
+      </w:pPr>
+      <w:r>
+        <w:rPr>
+          <w:highlight w:val="yellow"/>
+          <w:lang w:val="en-CA"/>
+        </w:rPr>
+        <w:t xml:space="preserve">—Insert—</w:t>
+      </w:r>
+      <w:r>
+        <w:rPr>
+          <w:highlight w:val="yellow"/>
+          <w:lang w:val="en-CA"/>
+        </w:rPr>
+      </w:r>
+    </w:p>
+    <w:p>
+      <w:pPr>
+        <w:pBdr/>
+        <w:spacing w:after="100" w:before="100"/>
+        <w:ind w:firstLine="720"/>
+        <w:rPr>
+          <w:highlight w:val="none"/>
           <w:lang w:val="en-CA"/>
         </w:rPr>
       </w:pPr>
@@ -12102,6 +12538,30 @@
       </w:r>
       <w:r>
         <w:rPr>
+          <w:highlight w:val="none"/>
+          <w:lang w:val="en-CA"/>
+        </w:rPr>
+      </w:r>
+    </w:p>
+    <w:p>
+      <w:pPr>
+        <w:pBdr/>
+        <w:spacing w:after="100" w:before="100"/>
+        <w:ind w:firstLine="720"/>
+        <w:rPr>
+          <w:highlight w:val="yellow"/>
+        </w:rPr>
+      </w:pPr>
+      <w:r>
+        <w:rPr>
+          <w:highlight w:val="yellow"/>
+          <w:lang w:val="en-CA"/>
+        </w:rPr>
+        <w:t xml:space="preserve">Esc&lt;cr&gt;</w:t>
+      </w:r>
+      <w:r>
+        <w:rPr>
+          <w:highlight w:val="yellow"/>
           <w:lang w:val="en-CA"/>
         </w:rPr>
       </w:r>
@@ -12313,6 +12773,7 @@
         <w:spacing w:after="100" w:before="100"/>
         <w:ind w:firstLine="720"/>
         <w:rPr>
+          <w:highlight w:val="none"/>
           <w:lang w:val="en-CA"/>
         </w:rPr>
       </w:pPr>
@@ -12340,15 +12801,39 @@
         <w:rPr>
           <w:lang w:val="en-CA"/>
         </w:rPr>
-        <w:t xml:space="preserve">? </w:t>
-      </w:r>
-      <w:r>
-        <w:rPr>
-          <w:lang w:val="en-CA"/>
-        </w:rPr>
-      </w:r>
-      <w:r>
-        <w:rPr>
+        <w:t xml:space="preserve">?</w:t>
+      </w:r>
+      <w:r>
+        <w:rPr>
+          <w:lang w:val="en-CA"/>
+        </w:rPr>
+      </w:r>
+      <w:r>
+        <w:rPr>
+          <w:highlight w:val="none"/>
+          <w:lang w:val="en-CA"/>
+        </w:rPr>
+      </w:r>
+    </w:p>
+    <w:p>
+      <w:pPr>
+        <w:pBdr/>
+        <w:spacing w:after="100" w:before="100"/>
+        <w:ind w:firstLine="720"/>
+        <w:rPr>
+          <w:highlight w:val="yellow"/>
+        </w:rPr>
+      </w:pPr>
+      <w:r>
+        <w:rPr>
+          <w:highlight w:val="yellow"/>
+          <w:lang w:val="en-CA"/>
+        </w:rPr>
+        <w:t xml:space="preserve">A new line above the current one appeared, the cursor went on it and I was in Insert mode.</w:t>
+      </w:r>
+      <w:r>
+        <w:rPr>
+          <w:highlight w:val="yellow"/>
           <w:lang w:val="en-CA"/>
         </w:rPr>
       </w:r>

</xml_diff>